<commit_message>
merged data from 2015 for cocaine, heroin, aud prevalence
</commit_message>
<xml_diff>
--- a/Data/NSDUH/NSDUH-99-19-State-SAE-Documentation-01-25-21 (1).docx
+++ b/Data/NSDUH/NSDUH-99-19-State-SAE-Documentation-01-25-21 (1).docx
@@ -4155,65 +4155,118 @@
     <w:p>
       <w:pPr>
         <w:pStyle w:val="ListBullet"/>
-      </w:pPr>
-      <w:r>
+        <w:rPr>
+          <w:highlight w:val="cyan"/>
+        </w:rPr>
+      </w:pPr>
+      <w:r>
+        <w:rPr>
+          <w:highlight w:val="cyan"/>
+        </w:rPr>
         <w:t xml:space="preserve">ABODALC: </w:t>
       </w:r>
       <w:r>
+        <w:rPr>
+          <w:highlight w:val="cyan"/>
+        </w:rPr>
         <w:t xml:space="preserve">alcohol </w:t>
       </w:r>
       <w:r>
+        <w:rPr>
+          <w:highlight w:val="cyan"/>
+        </w:rPr>
         <w:t>use disorder</w:t>
       </w:r>
       <w:r>
+        <w:rPr>
+          <w:highlight w:val="cyan"/>
+        </w:rPr>
         <w:t xml:space="preserve"> in the past year</w:t>
       </w:r>
       <w:r>
+        <w:rPr>
+          <w:highlight w:val="cyan"/>
+        </w:rPr>
         <w:t xml:space="preserve"> (available </w:t>
       </w:r>
       <w:r>
+        <w:rPr>
+          <w:highlight w:val="cyan"/>
+        </w:rPr>
         <w:t xml:space="preserve">for </w:t>
       </w:r>
       <w:r>
+        <w:rPr>
+          <w:highlight w:val="cyan"/>
+        </w:rPr>
         <w:t>2000-2001 and beyond</w:t>
       </w:r>
       <w:r>
+        <w:rPr>
+          <w:highlight w:val="cyan"/>
+        </w:rPr>
         <w:t>, but</w:t>
       </w:r>
       <w:r>
+        <w:rPr>
+          <w:highlight w:val="cyan"/>
+        </w:rPr>
         <w:t xml:space="preserve"> </w:t>
       </w:r>
       <w:r>
+        <w:rPr>
+          <w:highlight w:val="cyan"/>
+        </w:rPr>
         <w:t>small area estimates</w:t>
       </w:r>
       <w:r>
         <w:rPr>
           <w:rStyle w:val="FootnoteReference"/>
+          <w:highlight w:val="cyan"/>
         </w:rPr>
         <w:footnoteReference w:id="4"/>
       </w:r>
       <w:r>
+        <w:rPr>
+          <w:highlight w:val="cyan"/>
+        </w:rPr>
         <w:t xml:space="preserve"> </w:t>
       </w:r>
       <w:r>
+        <w:rPr>
+          <w:highlight w:val="cyan"/>
+        </w:rPr>
         <w:t xml:space="preserve">were not </w:t>
       </w:r>
       <w:r>
+        <w:rPr>
+          <w:highlight w:val="cyan"/>
+        </w:rPr>
         <w:t>produced for this outcome in 1999-2000</w:t>
       </w:r>
       <w:r>
+        <w:rPr>
+          <w:highlight w:val="cyan"/>
+        </w:rPr>
         <w:t>)</w:t>
       </w:r>
       <w:r>
+        <w:rPr>
+          <w:highlight w:val="cyan"/>
+        </w:rPr>
         <w:t>;</w:t>
       </w:r>
       <w:r>
         <w:rPr>
           <w:rStyle w:val="FootnoteReference"/>
+          <w:highlight w:val="cyan"/>
         </w:rPr>
         <w:footnoteReference w:id="5"/>
       </w:r>
       <w:r>
+        <w:rPr>
+          <w:highlight w:val="cyan"/>
+        </w:rPr>
         <w:t xml:space="preserve"> </w:t>
       </w:r>
     </w:p>
@@ -4469,28 +4522,52 @@
     <w:p>
       <w:pPr>
         <w:pStyle w:val="ListBullet"/>
-      </w:pPr>
-      <w:r>
+        <w:rPr>
+          <w:highlight w:val="cyan"/>
+        </w:rPr>
+      </w:pPr>
+      <w:r>
+        <w:rPr>
+          <w:highlight w:val="cyan"/>
+        </w:rPr>
         <w:t xml:space="preserve">COCYR: </w:t>
       </w:r>
       <w:r>
+        <w:rPr>
+          <w:highlight w:val="cyan"/>
+        </w:rPr>
         <w:t>cocaine</w:t>
       </w:r>
       <w:r>
+        <w:rPr>
+          <w:highlight w:val="cyan"/>
+        </w:rPr>
         <w:t xml:space="preserve"> </w:t>
       </w:r>
       <w:proofErr w:type="gramStart"/>
       <w:r>
+        <w:rPr>
+          <w:highlight w:val="cyan"/>
+        </w:rPr>
         <w:t>use</w:t>
       </w:r>
       <w:proofErr w:type="gramEnd"/>
       <w:r>
+        <w:rPr>
+          <w:highlight w:val="cyan"/>
+        </w:rPr>
         <w:t xml:space="preserve"> in the past year</w:t>
       </w:r>
       <w:r>
+        <w:rPr>
+          <w:highlight w:val="cyan"/>
+        </w:rPr>
         <w:t xml:space="preserve"> (available for all years)</w:t>
       </w:r>
       <w:r>
+        <w:rPr>
+          <w:highlight w:val="cyan"/>
+        </w:rPr>
         <w:t>;</w:t>
       </w:r>
     </w:p>
@@ -4699,19 +4776,34 @@
     <w:p>
       <w:pPr>
         <w:pStyle w:val="ListBullet"/>
-      </w:pPr>
-      <w:r>
+        <w:rPr>
+          <w:highlight w:val="cyan"/>
+        </w:rPr>
+      </w:pPr>
+      <w:r>
+        <w:rPr>
+          <w:highlight w:val="cyan"/>
+        </w:rPr>
         <w:t xml:space="preserve">HERYR: heroin </w:t>
       </w:r>
       <w:proofErr w:type="gramStart"/>
       <w:r>
+        <w:rPr>
+          <w:highlight w:val="cyan"/>
+        </w:rPr>
         <w:t>use</w:t>
       </w:r>
       <w:proofErr w:type="gramEnd"/>
       <w:r>
+        <w:rPr>
+          <w:highlight w:val="cyan"/>
+        </w:rPr>
         <w:t xml:space="preserve"> in the past year (available for 2013-2014 and beyond)</w:t>
       </w:r>
       <w:r>
+        <w:rPr>
+          <w:highlight w:val="cyan"/>
+        </w:rPr>
         <w:t>;</w:t>
       </w:r>
     </w:p>
@@ -4918,21 +5010,39 @@
     <w:p>
       <w:pPr>
         <w:pStyle w:val="ListBullet"/>
-      </w:pPr>
-      <w:r>
+        <w:rPr>
+          <w:highlight w:val="cyan"/>
+        </w:rPr>
+      </w:pPr>
+      <w:r>
+        <w:rPr>
+          <w:highlight w:val="cyan"/>
+        </w:rPr>
         <w:t>MRJMON: marijuana</w:t>
       </w:r>
       <w:r>
+        <w:rPr>
+          <w:highlight w:val="cyan"/>
+        </w:rPr>
         <w:t xml:space="preserve"> use in the past month</w:t>
       </w:r>
       <w:r>
+        <w:rPr>
+          <w:highlight w:val="cyan"/>
+        </w:rPr>
         <w:t xml:space="preserve"> (available for all years</w:t>
       </w:r>
       <w:proofErr w:type="gramStart"/>
       <w:r>
+        <w:rPr>
+          <w:highlight w:val="cyan"/>
+        </w:rPr>
         <w:t>)</w:t>
       </w:r>
       <w:r>
+        <w:rPr>
+          <w:highlight w:val="cyan"/>
+        </w:rPr>
         <w:t>;</w:t>
       </w:r>
       <w:proofErr w:type="gramEnd"/>
@@ -18509,7 +18619,7 @@
           <w:noProof/>
           <w:position w:val="-38"/>
         </w:rPr>
-        <w:object w:dxaOrig="2900" w:dyaOrig="880" w14:anchorId="3C28374F">
+        <w:object w:dxaOrig="2900" w:dyaOrig="880" w14:anchorId="37837C6B">
           <v:shapetype id="_x0000_t75" coordsize="21600,21600" o:spt="75" o:preferrelative="t" path="m@4@5l@4@11@9@11@9@5xe" filled="f" stroked="f">
             <v:stroke joinstyle="miter"/>
             <v:formulas>
@@ -18529,10 +18639,10 @@
             <v:path o:extrusionok="f" gradientshapeok="t" o:connecttype="rect"/>
             <o:lock v:ext="edit" aspectratio="t"/>
           </v:shapetype>
-          <v:shape id="_x0000_i1048" type="#_x0000_t75" alt="The estimate of the log-odds ratio, lor hat sub s and a, is defined as the natural logarithm of the ratio of two quantities. The numerator of the ratio is pi hat 2 sub s and a divided by 1 minus pi hat 2 sub s and a. The denominator of the ratio is pi hat 1 sub s and a divided by 1 minus pi hat 1 sub s and a, where pi hat 1 sub s and a represents the 2008-2009 state estimates and pi hat 2 sub s and a represents the 2018-2019 state estimates." style="width:144.75pt;height:43.8pt;mso-width-percent:0;mso-height-percent:0;mso-width-percent:0;mso-height-percent:0" o:ole="">
+          <v:shape id="_x0000_i1048" type="#_x0000_t75" alt="The estimate of the log-odds ratio, lor hat sub s and a, is defined as the natural logarithm of the ratio of two quantities. The numerator of the ratio is pi hat 2 sub s and a divided by 1 minus pi hat 2 sub s and a. The denominator of the ratio is pi hat 1 sub s and a divided by 1 minus pi hat 1 sub s and a, where pi hat 1 sub s and a represents the 2008-2009 state estimates and pi hat 2 sub s and a represents the 2018-2019 state estimates." style="width:144.8pt;height:44pt;mso-width-percent:0;mso-height-percent:0;mso-width-percent:0;mso-height-percent:0" o:ole="">
             <v:imagedata r:id="rId99" o:title=""/>
           </v:shape>
-          <o:OLEObject Type="Embed" ProgID="Equation.DSMT4" ShapeID="_x0000_i1048" DrawAspect="Content" ObjectID="_1773664098" r:id="rId100"/>
+          <o:OLEObject Type="Embed" ProgID="Equation.DSMT4" ShapeID="_x0000_i1048" DrawAspect="Content" ObjectID="_1775051764" r:id="rId100"/>
         </w:object>
       </w:r>
     </w:p>
@@ -18557,11 +18667,11 @@
           <w:noProof/>
           <w:position w:val="-14"/>
         </w:rPr>
-        <w:object w:dxaOrig="520" w:dyaOrig="380" w14:anchorId="50173696">
-          <v:shape id="_x0000_i1047" type="#_x0000_t75" alt="pi hat 1 sub s and a" style="width:26.7pt;height:19.3pt;mso-width-percent:0;mso-height-percent:0;mso-width-percent:0;mso-height-percent:0" o:ole="">
+        <w:object w:dxaOrig="520" w:dyaOrig="380" w14:anchorId="26F4FC56">
+          <v:shape id="_x0000_i1047" type="#_x0000_t75" alt="pi hat 1 sub s and a" style="width:26.4pt;height:19.2pt;mso-width-percent:0;mso-height-percent:0;mso-width-percent:0;mso-height-percent:0" o:ole="">
             <v:imagedata r:id="rId101" o:title=""/>
           </v:shape>
-          <o:OLEObject Type="Embed" ProgID="Equation.DSMT4" ShapeID="_x0000_i1047" DrawAspect="Content" ObjectID="_1773664099" r:id="rId102"/>
+          <o:OLEObject Type="Embed" ProgID="Equation.DSMT4" ShapeID="_x0000_i1047" DrawAspect="Content" ObjectID="_1775051765" r:id="rId102"/>
         </w:object>
       </w:r>
       <w:r>
@@ -18575,11 +18685,11 @@
           <w:noProof/>
           <w:position w:val="-14"/>
         </w:rPr>
-        <w:object w:dxaOrig="540" w:dyaOrig="380" w14:anchorId="50226F53">
-          <v:shape id="_x0000_i1046" type="#_x0000_t75" alt="pi hat 2 sub s and a" style="width:28.2pt;height:19.3pt;mso-width-percent:0;mso-height-percent:0;mso-width-percent:0;mso-height-percent:0" o:ole="">
+        <w:object w:dxaOrig="540" w:dyaOrig="380" w14:anchorId="09D32E99">
+          <v:shape id="_x0000_i1046" type="#_x0000_t75" alt="pi hat 2 sub s and a" style="width:28pt;height:19.2pt;mso-width-percent:0;mso-height-percent:0;mso-width-percent:0;mso-height-percent:0" o:ole="">
             <v:imagedata r:id="rId103" o:title=""/>
           </v:shape>
-          <o:OLEObject Type="Embed" ProgID="Equation.DSMT4" ShapeID="_x0000_i1046" DrawAspect="Content" ObjectID="_1773664100" r:id="rId104"/>
+          <o:OLEObject Type="Embed" ProgID="Equation.DSMT4" ShapeID="_x0000_i1046" DrawAspect="Content" ObjectID="_1775051766" r:id="rId104"/>
         </w:object>
       </w:r>
       <w:r>
@@ -18629,11 +18739,11 @@
           <w:noProof/>
           <w:position w:val="-32"/>
         </w:rPr>
-        <w:object w:dxaOrig="1280" w:dyaOrig="740" w14:anchorId="5CA45C49">
-          <v:shape id="_x0000_i1045" type="#_x0000_t75" alt="Theta 1 hat equal the ratio of pi hat 1 sub s and a and 1 minus pi hat 1 sub s and a" style="width:64.6pt;height:36.35pt;mso-width-percent:0;mso-height-percent:0;mso-width-percent:0;mso-height-percent:0" o:ole="">
+        <w:object w:dxaOrig="1280" w:dyaOrig="740" w14:anchorId="6933CBE0">
+          <v:shape id="_x0000_i1045" type="#_x0000_t75" alt="Theta 1 hat equal the ratio of pi hat 1 sub s and a and 1 minus pi hat 1 sub s and a" style="width:64.8pt;height:36pt;mso-width-percent:0;mso-height-percent:0;mso-width-percent:0;mso-height-percent:0" o:ole="">
             <v:imagedata r:id="rId105" o:title=""/>
           </v:shape>
-          <o:OLEObject Type="Embed" ProgID="Equation.DSMT4" ShapeID="_x0000_i1045" DrawAspect="Content" ObjectID="_1773664101" r:id="rId106"/>
+          <o:OLEObject Type="Embed" ProgID="Equation.DSMT4" ShapeID="_x0000_i1045" DrawAspect="Content" ObjectID="_1775051767" r:id="rId106"/>
         </w:object>
       </w:r>
       <w:r>
@@ -18647,11 +18757,11 @@
           <w:noProof/>
           <w:position w:val="-32"/>
         </w:rPr>
-        <w:object w:dxaOrig="1320" w:dyaOrig="740" w14:anchorId="2875511A">
-          <v:shape id="_x0000_i1044" type="#_x0000_t75" alt="Theta 2 hat equal the ratio of pi hat 2 sub s and a and 1 minus pi hat 2 sub s and a" style="width:66.05pt;height:36.35pt;mso-width-percent:0;mso-height-percent:0;mso-width-percent:0;mso-height-percent:0" o:ole="">
+        <w:object w:dxaOrig="1320" w:dyaOrig="740" w14:anchorId="59ABA168">
+          <v:shape id="_x0000_i1044" type="#_x0000_t75" alt="Theta 2 hat equal the ratio of pi hat 2 sub s and a and 1 minus pi hat 2 sub s and a" style="width:66.4pt;height:36pt;mso-width-percent:0;mso-height-percent:0;mso-width-percent:0;mso-height-percent:0" o:ole="">
             <v:imagedata r:id="rId107" o:title=""/>
           </v:shape>
-          <o:OLEObject Type="Embed" ProgID="Equation.DSMT4" ShapeID="_x0000_i1044" DrawAspect="Content" ObjectID="_1773664102" r:id="rId108"/>
+          <o:OLEObject Type="Embed" ProgID="Equation.DSMT4" ShapeID="_x0000_i1044" DrawAspect="Content" ObjectID="_1775051768" r:id="rId108"/>
         </w:object>
       </w:r>
       <w:r>
@@ -18680,11 +18790,11 @@
           <w:noProof/>
           <w:position w:val="-12"/>
         </w:rPr>
-        <w:object w:dxaOrig="240" w:dyaOrig="400" w14:anchorId="37B50EEA">
-          <v:shape id="_x0000_i1043" type="#_x0000_t75" alt="Theta 1 hat" style="width:11.15pt;height:20.8pt;mso-width-percent:0;mso-height-percent:0;mso-width-percent:0;mso-height-percent:0" o:ole="">
+        <w:object w:dxaOrig="240" w:dyaOrig="400" w14:anchorId="7C5FE261">
+          <v:shape id="_x0000_i1043" type="#_x0000_t75" alt="Theta 1 hat" style="width:11.2pt;height:20.8pt;mso-width-percent:0;mso-height-percent:0;mso-width-percent:0;mso-height-percent:0" o:ole="">
             <v:imagedata r:id="rId109" o:title=""/>
           </v:shape>
-          <o:OLEObject Type="Embed" ProgID="Equation.DSMT4" ShapeID="_x0000_i1043" DrawAspect="Content" ObjectID="_1773664103" r:id="rId110"/>
+          <o:OLEObject Type="Embed" ProgID="Equation.DSMT4" ShapeID="_x0000_i1043" DrawAspect="Content" ObjectID="_1775051769" r:id="rId110"/>
         </w:object>
       </w:r>
       <w:r>
@@ -18695,11 +18805,11 @@
           <w:noProof/>
           <w:position w:val="-12"/>
         </w:rPr>
-        <w:object w:dxaOrig="260" w:dyaOrig="400" w14:anchorId="3809F0E3">
-          <v:shape id="_x0000_i1042" type="#_x0000_t75" alt="Theta 2 hat" style="width:13.35pt;height:22.25pt;mso-width-percent:0;mso-height-percent:0;mso-width-percent:0;mso-height-percent:0" o:ole="">
+        <w:object w:dxaOrig="260" w:dyaOrig="400" w14:anchorId="56D67A2B">
+          <v:shape id="_x0000_i1042" type="#_x0000_t75" alt="Theta 2 hat" style="width:13.6pt;height:22.4pt;mso-width-percent:0;mso-height-percent:0;mso-width-percent:0;mso-height-percent:0" o:ole="">
             <v:imagedata r:id="rId111" o:title=""/>
           </v:shape>
-          <o:OLEObject Type="Embed" ProgID="Equation.DSMT4" ShapeID="_x0000_i1042" DrawAspect="Content" ObjectID="_1773664104" r:id="rId112"/>
+          <o:OLEObject Type="Embed" ProgID="Equation.DSMT4" ShapeID="_x0000_i1042" DrawAspect="Content" ObjectID="_1775051770" r:id="rId112"/>
         </w:object>
       </w:r>
       <w:r>
@@ -18710,11 +18820,11 @@
           <w:noProof/>
           <w:position w:val="-12"/>
         </w:rPr>
-        <w:object w:dxaOrig="499" w:dyaOrig="360" w14:anchorId="706B120C">
-          <v:shape id="_x0000_i1041" type="#_x0000_t75" alt="the log-odds ratio, lor sub s and a," style="width:25.25pt;height:18.55pt;mso-width-percent:0;mso-height-percent:0;mso-width-percent:0;mso-height-percent:0" o:ole="">
+        <w:object w:dxaOrig="499" w:dyaOrig="360" w14:anchorId="78326E6A">
+          <v:shape id="_x0000_i1041" type="#_x0000_t75" alt="the log-odds ratio, lor sub s and a," style="width:25.6pt;height:18.4pt;mso-width-percent:0;mso-height-percent:0;mso-width-percent:0;mso-height-percent:0" o:ole="">
             <v:imagedata r:id="rId113" o:title=""/>
           </v:shape>
-          <o:OLEObject Type="Embed" ProgID="Equation.DSMT4" ShapeID="_x0000_i1041" DrawAspect="Content" ObjectID="_1773664105" r:id="rId114"/>
+          <o:OLEObject Type="Embed" ProgID="Equation.DSMT4" ShapeID="_x0000_i1041" DrawAspect="Content" ObjectID="_1775051771" r:id="rId114"/>
         </w:object>
       </w:r>
       <w:r>
@@ -18734,11 +18844,11 @@
           <w:noProof/>
           <w:position w:val="-20"/>
         </w:rPr>
-        <w:object w:dxaOrig="5640" w:dyaOrig="520" w14:anchorId="56A0518A">
-          <v:shape id="_x0000_i1040" type="#_x0000_t75" alt="Variance v of the estimate of the log-odds ratio, lor hat sub s and a, is a function of three quantities: q1, q2, and q3. It is expressed as the sum of q1 and q2 minus q3. Quantity q1 is the variance v of the natural logarithm of Theta 1 hat, quantity q2 is the variance v of the natural logarithm of Theta 2 hat, and quantity q3 is 2 times the covariance between the natural logarithm of Theta 1 hat and the natural logarithm of Theta 2 hat." style="width:279.1pt;height:26.7pt;mso-width-percent:0;mso-height-percent:0;mso-width-percent:0;mso-height-percent:0" o:ole="">
+        <w:object w:dxaOrig="5640" w:dyaOrig="520" w14:anchorId="3C99FF96">
+          <v:shape id="_x0000_i1040" type="#_x0000_t75" alt="Variance v of the estimate of the log-odds ratio, lor hat sub s and a, is a function of three quantities: q1, q2, and q3. It is expressed as the sum of q1 and q2 minus q3. Quantity q1 is the variance v of the natural logarithm of Theta 1 hat, quantity q2 is the variance v of the natural logarithm of Theta 2 hat, and quantity q3 is 2 times the covariance between the natural logarithm of Theta 1 hat and the natural logarithm of Theta 2 hat." style="width:279.2pt;height:26.4pt;mso-width-percent:0;mso-height-percent:0;mso-width-percent:0;mso-height-percent:0" o:ole="">
             <v:imagedata r:id="rId115" o:title=""/>
           </v:shape>
-          <o:OLEObject Type="Embed" ProgID="Equation.DSMT4" ShapeID="_x0000_i1040" DrawAspect="Content" ObjectID="_1773664106" r:id="rId116"/>
+          <o:OLEObject Type="Embed" ProgID="Equation.DSMT4" ShapeID="_x0000_i1040" DrawAspect="Content" ObjectID="_1775051772" r:id="rId116"/>
         </w:object>
       </w:r>
       <w:r>
@@ -19432,11 +19542,11 @@
           <w:noProof/>
           <w:position w:val="-14"/>
         </w:rPr>
-        <w:object w:dxaOrig="1060" w:dyaOrig="400" w14:anchorId="0C31C07B">
-          <v:shape id="_x0000_i1039" type="#_x0000_t75" alt="(Log-odds ratio, lor sub s and a, is equal to zero.)" style="width:49.75pt;height:22.25pt;mso-width-percent:0;mso-height-percent:0;mso-width-percent:0;mso-height-percent:0" o:ole="">
+        <w:object w:dxaOrig="1060" w:dyaOrig="400" w14:anchorId="6F131E58">
+          <v:shape id="_x0000_i1039" type="#_x0000_t75" alt="(Log-odds ratio, lor sub s and a, is equal to zero.)" style="width:49.6pt;height:22.4pt;mso-width-percent:0;mso-height-percent:0;mso-width-percent:0;mso-height-percent:0" o:ole="">
             <v:imagedata r:id="rId125" o:title=""/>
           </v:shape>
-          <o:OLEObject Type="Embed" ProgID="Equation.DSMT4" ShapeID="_x0000_i1039" DrawAspect="Content" ObjectID="_1773664107" r:id="rId126"/>
+          <o:OLEObject Type="Embed" ProgID="Equation.DSMT4" ShapeID="_x0000_i1039" DrawAspect="Content" ObjectID="_1775051773" r:id="rId126"/>
         </w:object>
       </w:r>
       <w:r>
@@ -19447,11 +19557,11 @@
           <w:noProof/>
           <w:position w:val="-12"/>
         </w:rPr>
-        <w:object w:dxaOrig="495" w:dyaOrig="360" w14:anchorId="08F18838">
-          <v:shape id="_x0000_i1038" type="#_x0000_t75" alt="log-odds ratio, lor sub s and a," style="width:25.25pt;height:18.55pt;mso-width-percent:0;mso-height-percent:0;mso-width-percent:0;mso-height-percent:0" o:ole="">
+        <w:object w:dxaOrig="495" w:dyaOrig="360" w14:anchorId="3F1C5C6F">
+          <v:shape id="_x0000_i1038" type="#_x0000_t75" alt="log-odds ratio, lor sub s and a," style="width:25.6pt;height:18.4pt;mso-width-percent:0;mso-height-percent:0;mso-width-percent:0;mso-height-percent:0" o:ole="">
             <v:imagedata r:id="rId127" o:title=""/>
           </v:shape>
-          <o:OLEObject Type="Embed" ProgID="Equation.DSMT4" ShapeID="_x0000_i1038" DrawAspect="Content" ObjectID="_1773664108" r:id="rId128"/>
+          <o:OLEObject Type="Embed" ProgID="Equation.DSMT4" ShapeID="_x0000_i1038" DrawAspect="Content" ObjectID="_1775051774" r:id="rId128"/>
         </w:object>
       </w:r>
       <w:r>
@@ -19614,11 +19724,11 @@
           <w:noProof/>
           <w:position w:val="-14"/>
         </w:rPr>
-        <w:object w:dxaOrig="1060" w:dyaOrig="400" w14:anchorId="5FA1F82F">
-          <v:shape id="_x0000_i1037" type="#_x0000_t75" alt="(Log-odds ratio, lor sub s and a, is equal to zero.)" style="width:49.75pt;height:22.25pt;mso-width-percent:0;mso-height-percent:0;mso-width-percent:0;mso-height-percent:0" o:ole="">
+        <w:object w:dxaOrig="1060" w:dyaOrig="400" w14:anchorId="1943DED8">
+          <v:shape id="_x0000_i1037" type="#_x0000_t75" alt="(Log-odds ratio, lor sub s and a, is equal to zero.)" style="width:49.6pt;height:22.4pt;mso-width-percent:0;mso-height-percent:0;mso-width-percent:0;mso-height-percent:0" o:ole="">
             <v:imagedata r:id="rId131" o:title=""/>
           </v:shape>
-          <o:OLEObject Type="Embed" ProgID="Equation.DSMT4" ShapeID="_x0000_i1037" DrawAspect="Content" ObjectID="_1773664109" r:id="rId132"/>
+          <o:OLEObject Type="Embed" ProgID="Equation.DSMT4" ShapeID="_x0000_i1037" DrawAspect="Content" ObjectID="_1775051775" r:id="rId132"/>
         </w:object>
       </w:r>
       <w:r>
@@ -19929,11 +20039,11 @@
           <w:noProof/>
           <w:position w:val="-12"/>
         </w:rPr>
-        <w:object w:dxaOrig="495" w:dyaOrig="360" w14:anchorId="679BE7AB">
-          <v:shape id="_x0000_i1036" type="#_x0000_t75" alt="log-odds ratio, lor sub s and a" style="width:25.25pt;height:18.55pt;mso-width-percent:0;mso-height-percent:0;mso-width-percent:0;mso-height-percent:0" o:ole="">
+        <w:object w:dxaOrig="495" w:dyaOrig="360" w14:anchorId="36219BA0">
+          <v:shape id="_x0000_i1036" type="#_x0000_t75" alt="log-odds ratio, lor sub s and a" style="width:25.6pt;height:18.4pt;mso-width-percent:0;mso-height-percent:0;mso-width-percent:0;mso-height-percent:0" o:ole="">
             <v:imagedata r:id="rId136" o:title=""/>
           </v:shape>
-          <o:OLEObject Type="Embed" ProgID="Equation.DSMT4" ShapeID="_x0000_i1036" DrawAspect="Content" ObjectID="_1773664110" r:id="rId137"/>
+          <o:OLEObject Type="Embed" ProgID="Equation.DSMT4" ShapeID="_x0000_i1036" DrawAspect="Content" ObjectID="_1775051776" r:id="rId137"/>
         </w:object>
       </w:r>
       <w:r>
@@ -20014,11 +20124,11 @@
           <w:noProof/>
           <w:position w:val="-12"/>
         </w:rPr>
-        <w:object w:dxaOrig="495" w:dyaOrig="360" w14:anchorId="647C5F34">
-          <v:shape id="_x0000_i1035" type="#_x0000_t75" alt="log-odds ratio, lor sub s and a" style="width:25.25pt;height:18.55pt;mso-width-percent:0;mso-height-percent:0;mso-width-percent:0;mso-height-percent:0" o:ole="">
+        <w:object w:dxaOrig="495" w:dyaOrig="360" w14:anchorId="71ED736E">
+          <v:shape id="_x0000_i1035" type="#_x0000_t75" alt="log-odds ratio, lor sub s and a" style="width:25.6pt;height:18.4pt;mso-width-percent:0;mso-height-percent:0;mso-width-percent:0;mso-height-percent:0" o:ole="">
             <v:imagedata r:id="rId136" o:title=""/>
           </v:shape>
-          <o:OLEObject Type="Embed" ProgID="Equation.DSMT4" ShapeID="_x0000_i1035" DrawAspect="Content" ObjectID="_1773664111" r:id="rId138"/>
+          <o:OLEObject Type="Embed" ProgID="Equation.DSMT4" ShapeID="_x0000_i1035" DrawAspect="Content" ObjectID="_1775051777" r:id="rId138"/>
         </w:object>
       </w:r>
       <w:bookmarkEnd w:id="74"/>
@@ -20204,11 +20314,11 @@
           <w:noProof/>
           <w:position w:val="-12"/>
         </w:rPr>
-        <w:object w:dxaOrig="495" w:dyaOrig="360" w14:anchorId="281627A3">
-          <v:shape id="_x0000_i1034" type="#_x0000_t75" alt="log-odds ratio, lor sub s and a," style="width:25.25pt;height:18.55pt;mso-width-percent:0;mso-height-percent:0;mso-width-percent:0;mso-height-percent:0" o:ole="">
+        <w:object w:dxaOrig="495" w:dyaOrig="360" w14:anchorId="77C51ECA">
+          <v:shape id="_x0000_i1034" type="#_x0000_t75" alt="log-odds ratio, lor sub s and a," style="width:25.6pt;height:18.4pt;mso-width-percent:0;mso-height-percent:0;mso-width-percent:0;mso-height-percent:0" o:ole="">
             <v:imagedata r:id="rId139" o:title=""/>
           </v:shape>
-          <o:OLEObject Type="Embed" ProgID="Equation.DSMT4" ShapeID="_x0000_i1034" DrawAspect="Content" ObjectID="_1773664112" r:id="rId140"/>
+          <o:OLEObject Type="Embed" ProgID="Equation.DSMT4" ShapeID="_x0000_i1034" DrawAspect="Content" ObjectID="_1775051778" r:id="rId140"/>
         </w:object>
       </w:r>
       <w:r>
@@ -21219,11 +21329,11 @@
         <w:rPr>
           <w:noProof/>
         </w:rPr>
-        <w:object w:dxaOrig="5620" w:dyaOrig="1280" w14:anchorId="028A0B64">
-          <v:shape id="_x0000_i1033" type="#_x0000_t75" alt="" style="width:280.6pt;height:65.3pt;mso-width-percent:0;mso-height-percent:0;mso-width-percent:0;mso-height-percent:0" o:ole="">
+        <w:object w:dxaOrig="5620" w:dyaOrig="1280" w14:anchorId="6FF2F18F">
+          <v:shape id="_x0000_i1033" type="#_x0000_t75" alt="" style="width:280.8pt;height:65.6pt;mso-width-percent:0;mso-height-percent:0;mso-width-percent:0;mso-height-percent:0" o:ole="">
             <v:imagedata r:id="rId147" o:title=""/>
           </v:shape>
-          <o:OLEObject Type="Embed" ProgID="Equation.DSMT4" ShapeID="_x0000_i1033" DrawAspect="Content" ObjectID="_1773664113" r:id="rId148"/>
+          <o:OLEObject Type="Embed" ProgID="Equation.DSMT4" ShapeID="_x0000_i1033" DrawAspect="Content" ObjectID="_1775051779" r:id="rId148"/>
         </w:object>
       </w:r>
     </w:p>
@@ -21239,11 +21349,11 @@
           <w:noProof/>
           <w:position w:val="-32"/>
         </w:rPr>
-        <w:object w:dxaOrig="6500" w:dyaOrig="760" w14:anchorId="04E3AD76">
-          <v:shape id="_x0000_i1032" type="#_x0000_t75" alt="" style="width:316.95pt;height:35.65pt;mso-width-percent:0;mso-height-percent:0;mso-width-percent:0;mso-height-percent:0" o:ole="">
+        <w:object w:dxaOrig="6500" w:dyaOrig="760" w14:anchorId="7EF223AB">
+          <v:shape id="_x0000_i1032" type="#_x0000_t75" alt="" style="width:316.8pt;height:36pt;mso-width-percent:0;mso-height-percent:0;mso-width-percent:0;mso-height-percent:0" o:ole="">
             <v:imagedata r:id="rId149" o:title=""/>
           </v:shape>
-          <o:OLEObject Type="Embed" ProgID="Equation.DSMT4" ShapeID="_x0000_i1032" DrawAspect="Content" ObjectID="_1773664114" r:id="rId150"/>
+          <o:OLEObject Type="Embed" ProgID="Equation.DSMT4" ShapeID="_x0000_i1032" DrawAspect="Content" ObjectID="_1775051780" r:id="rId150"/>
         </w:object>
       </w:r>
     </w:p>
@@ -21259,11 +21369,11 @@
           <w:noProof/>
           <w:position w:val="-72"/>
         </w:rPr>
-        <w:object w:dxaOrig="5740" w:dyaOrig="1560" w14:anchorId="2D8228D7">
-          <v:shape id="_x0000_i1031" type="#_x0000_t75" alt="" style="width:280.6pt;height:78.7pt;mso-width-percent:0;mso-height-percent:0;mso-width-percent:0;mso-height-percent:0" o:ole="">
+        <w:object w:dxaOrig="5740" w:dyaOrig="1560" w14:anchorId="605FAE68">
+          <v:shape id="_x0000_i1031" type="#_x0000_t75" alt="" style="width:280.8pt;height:78.4pt;mso-width-percent:0;mso-height-percent:0;mso-width-percent:0;mso-height-percent:0" o:ole="">
             <v:imagedata r:id="rId151" o:title=""/>
           </v:shape>
-          <o:OLEObject Type="Embed" ProgID="Equation.DSMT4" ShapeID="_x0000_i1031" DrawAspect="Content" ObjectID="_1773664115" r:id="rId152"/>
+          <o:OLEObject Type="Embed" ProgID="Equation.DSMT4" ShapeID="_x0000_i1031" DrawAspect="Content" ObjectID="_1775051781" r:id="rId152"/>
         </w:object>
       </w:r>
     </w:p>
@@ -21276,11 +21386,11 @@
           <w:noProof/>
           <w:position w:val="-38"/>
         </w:rPr>
-        <w:object w:dxaOrig="6860" w:dyaOrig="880" w14:anchorId="75658793">
-          <v:shape id="_x0000_i1030" type="#_x0000_t75" alt="" style="width:337.75pt;height:49.75pt;mso-width-percent:0;mso-height-percent:0;mso-width-percent:0;mso-height-percent:0" o:ole="">
+        <w:object w:dxaOrig="6860" w:dyaOrig="880" w14:anchorId="4CBB5338">
+          <v:shape id="_x0000_i1030" type="#_x0000_t75" alt="" style="width:337.6pt;height:49.6pt;mso-width-percent:0;mso-height-percent:0;mso-width-percent:0;mso-height-percent:0" o:ole="">
             <v:imagedata r:id="rId153" o:title=""/>
           </v:shape>
-          <o:OLEObject Type="Embed" ProgID="Equation.DSMT4" ShapeID="_x0000_i1030" DrawAspect="Content" ObjectID="_1773664116" r:id="rId154"/>
+          <o:OLEObject Type="Embed" ProgID="Equation.DSMT4" ShapeID="_x0000_i1030" DrawAspect="Content" ObjectID="_1775051782" r:id="rId154"/>
         </w:object>
       </w:r>
     </w:p>
@@ -21293,11 +21403,11 @@
           <w:noProof/>
           <w:position w:val="-32"/>
         </w:rPr>
-        <w:object w:dxaOrig="5160" w:dyaOrig="760" w14:anchorId="530F0E4C">
-          <v:shape id="_x0000_i1029" type="#_x0000_t75" alt="" style="width:259.8pt;height:43.05pt;mso-width-percent:0;mso-height-percent:0;mso-width-percent:0;mso-height-percent:0" o:ole="">
+        <w:object w:dxaOrig="5160" w:dyaOrig="760" w14:anchorId="0AC3009A">
+          <v:shape id="_x0000_i1029" type="#_x0000_t75" alt="" style="width:260pt;height:43.2pt;mso-width-percent:0;mso-height-percent:0;mso-width-percent:0;mso-height-percent:0" o:ole="">
             <v:imagedata r:id="rId155" o:title=""/>
           </v:shape>
-          <o:OLEObject Type="Embed" ProgID="Equation.DSMT4" ShapeID="_x0000_i1029" DrawAspect="Content" ObjectID="_1773664117" r:id="rId156"/>
+          <o:OLEObject Type="Embed" ProgID="Equation.DSMT4" ShapeID="_x0000_i1029" DrawAspect="Content" ObjectID="_1775051783" r:id="rId156"/>
         </w:object>
       </w:r>
     </w:p>
@@ -21310,11 +21420,11 @@
           <w:noProof/>
           <w:position w:val="-40"/>
         </w:rPr>
-        <w:object w:dxaOrig="4020" w:dyaOrig="840" w14:anchorId="03A44D75">
-          <v:shape id="_x0000_i1028" type="#_x0000_t75" alt="" style="width:202.65pt;height:43.05pt;mso-width-percent:0;mso-height-percent:0;mso-width-percent:0;mso-height-percent:0" o:ole="">
+        <w:object w:dxaOrig="4020" w:dyaOrig="840" w14:anchorId="55F2AFFA">
+          <v:shape id="_x0000_i1028" type="#_x0000_t75" alt="" style="width:202.4pt;height:43.2pt;mso-width-percent:0;mso-height-percent:0;mso-width-percent:0;mso-height-percent:0" o:ole="">
             <v:imagedata r:id="rId157" o:title=""/>
           </v:shape>
-          <o:OLEObject Type="Embed" ProgID="Equation.DSMT4" ShapeID="_x0000_i1028" DrawAspect="Content" ObjectID="_1773664118" r:id="rId158"/>
+          <o:OLEObject Type="Embed" ProgID="Equation.DSMT4" ShapeID="_x0000_i1028" DrawAspect="Content" ObjectID="_1775051784" r:id="rId158"/>
         </w:object>
       </w:r>
     </w:p>
@@ -21330,11 +21440,11 @@
           <w:noProof/>
           <w:position w:val="-4"/>
         </w:rPr>
-        <w:object w:dxaOrig="200" w:dyaOrig="200" w14:anchorId="513C3ECB">
-          <v:shape id="_x0000_i1027" type="#_x0000_t75" alt="" style="width:6.7pt;height:6.7pt;mso-width-percent:0;mso-height-percent:0;mso-width-percent:0;mso-height-percent:0" o:ole="">
+        <w:object w:dxaOrig="200" w:dyaOrig="200" w14:anchorId="0B253B3A">
+          <v:shape id="_x0000_i1027" type="#_x0000_t75" alt="" style="width:6.4pt;height:6.4pt;mso-width-percent:0;mso-height-percent:0;mso-width-percent:0;mso-height-percent:0" o:ole="">
             <v:imagedata r:id="rId159" o:title=""/>
           </v:shape>
-          <o:OLEObject Type="Embed" ProgID="Equation.DSMT4" ShapeID="_x0000_i1027" DrawAspect="Content" ObjectID="_1773664119" r:id="rId160"/>
+          <o:OLEObject Type="Embed" ProgID="Equation.DSMT4" ShapeID="_x0000_i1027" DrawAspect="Content" ObjectID="_1775051785" r:id="rId160"/>
         </w:object>
       </w:r>
       <w:r>
@@ -21345,11 +21455,11 @@
           <w:noProof/>
           <w:position w:val="-4"/>
         </w:rPr>
-        <w:object w:dxaOrig="200" w:dyaOrig="200" w14:anchorId="0F41E1EB">
-          <v:shape id="_x0000_i1026" type="#_x0000_t75" alt="" style="width:6.7pt;height:6.7pt;mso-width-percent:0;mso-height-percent:0;mso-width-percent:0;mso-height-percent:0" o:ole="">
+        <w:object w:dxaOrig="200" w:dyaOrig="200" w14:anchorId="4F33001E">
+          <v:shape id="_x0000_i1026" type="#_x0000_t75" alt="" style="width:6.4pt;height:6.4pt;mso-width-percent:0;mso-height-percent:0;mso-width-percent:0;mso-height-percent:0" o:ole="">
             <v:imagedata r:id="rId161" o:title=""/>
           </v:shape>
-          <o:OLEObject Type="Embed" ProgID="Equation.DSMT4" ShapeID="_x0000_i1026" DrawAspect="Content" ObjectID="_1773664120" r:id="rId162"/>
+          <o:OLEObject Type="Embed" ProgID="Equation.DSMT4" ShapeID="_x0000_i1026" DrawAspect="Content" ObjectID="_1775051786" r:id="rId162"/>
         </w:object>
       </w:r>
       <w:r>
@@ -21376,11 +21486,11 @@
           <w:noProof/>
           <w:position w:val="-16"/>
         </w:rPr>
-        <w:object w:dxaOrig="4400" w:dyaOrig="440" w14:anchorId="6D84A49F">
-          <v:shape id="_x0000_i1025" type="#_x0000_t75" alt="" style="width:223.4pt;height:22.25pt;mso-width-percent:0;mso-height-percent:0;mso-width-percent:0;mso-height-percent:0" o:ole="">
+        <w:object w:dxaOrig="4400" w:dyaOrig="440" w14:anchorId="3DC13518">
+          <v:shape id="_x0000_i1025" type="#_x0000_t75" alt="" style="width:223.2pt;height:22.4pt;mso-width-percent:0;mso-height-percent:0;mso-width-percent:0;mso-height-percent:0" o:ole="">
             <v:imagedata r:id="rId163" o:title=""/>
           </v:shape>
-          <o:OLEObject Type="Embed" ProgID="Equation.DSMT4" ShapeID="_x0000_i1025" DrawAspect="Content" ObjectID="_1773664121" r:id="rId164"/>
+          <o:OLEObject Type="Embed" ProgID="Equation.DSMT4" ShapeID="_x0000_i1025" DrawAspect="Content" ObjectID="_1775051787" r:id="rId164"/>
         </w:object>
       </w:r>
       <w:r>

</xml_diff>